<commit_message>
Added more objects to our rmd file
</commit_message>
<xml_diff>
--- a/module2_rmd1.docx
+++ b/module2_rmd1.docx
@@ -74,7 +74,7 @@
         <w:t xml:space="preserve">2025-04-20</w:t>
       </w:r>
     </w:p>
-    <w:bookmarkStart w:id="32" w:name="this-is-a-level-1-header"/>
+    <w:bookmarkStart w:id="48" w:name="this-is-a-level-1-header"/>
     <w:p>
       <w:pPr>
         <w:pStyle w:val="Heading1"/>
@@ -811,7 +811,42 @@
         <w:rPr>
           <w:rStyle w:val="NormalTok"/>
         </w:rPr>
-        <w:t xml:space="preserve">(cars))</w:t>
+        <w:t xml:space="preserve">(cars),</w:t>
+      </w:r>
+      <w:r>
+        <w:br/>
+      </w:r>
+      <w:r>
+        <w:rPr>
+          <w:rStyle w:val="NormalTok"/>
+        </w:rPr>
+        <w:t xml:space="preserve">        </w:t>
+      </w:r>
+      <w:r>
+        <w:rPr>
+          <w:rStyle w:val="AttributeTok"/>
+        </w:rPr>
+        <w:t xml:space="preserve">caption=</w:t>
+      </w:r>
+      <w:r>
+        <w:rPr>
+          <w:rStyle w:val="StringTok"/>
+        </w:rPr>
+        <w:t xml:space="preserve">"Top 6 Rows of Cars Dataset"</w:t>
+      </w:r>
+      <w:r>
+        <w:rPr>
+          <w:rStyle w:val="NormalTok"/>
+        </w:rPr>
+        <w:t xml:space="preserve">)</w:t>
+      </w:r>
+    </w:p>
+    <w:p>
+      <w:pPr>
+        <w:pStyle w:val="TableCaption"/>
+      </w:pPr>
+      <w:r>
+        <w:t xml:space="preserve">Top 6 Rows of Cars Dataset</w:t>
       </w:r>
     </w:p>
     <w:tbl>
@@ -819,6 +854,7 @@
         <w:tblStyle w:val="Table"/>
         <w:tblW w:type="auto" w:w="0"/>
         <w:tblLook w:firstRow="1" w:lastRow="0" w:firstColumn="0" w:lastColumn="0" w:noHBand="0" w:noVBand="0" w:val="0020"/>
+        <w:tblCaption w:val="Top 6 Rows of Cars Dataset"/>
       </w:tblPr>
       <w:tblGrid>
         <w:gridCol w:w="3960"/>
@@ -1011,7 +1047,315 @@
       </w:tr>
     </w:tbl>
     <w:bookmarkEnd w:id="31"/>
+    <w:bookmarkStart w:id="32" w:name="insert-an-equation"/>
+    <w:p>
+      <w:pPr>
+        <w:pStyle w:val="Heading2"/>
+      </w:pPr>
+      <w:r>
+        <w:t xml:space="preserve">Insert an Equation</w:t>
+      </w:r>
+    </w:p>
+    <w:p>
+      <w:pPr>
+        <w:pStyle w:val="FirstParagraph"/>
+      </w:pPr>
+      <m:oMathPara>
+        <m:oMathParaPr>
+          <m:jc m:val="center"/>
+        </m:oMathParaPr>
+        <m:oMath>
+          <m:r>
+            <m:t>Y</m:t>
+          </m:r>
+          <m:r>
+            <m:rPr>
+              <m:sty m:val="p"/>
+            </m:rPr>
+            <m:t>=</m:t>
+          </m:r>
+          <m:sSub>
+            <m:e>
+              <m:r>
+                <m:t>β</m:t>
+              </m:r>
+            </m:e>
+            <m:sub>
+              <m:r>
+                <m:t>0</m:t>
+              </m:r>
+            </m:sub>
+          </m:sSub>
+          <m:r>
+            <m:rPr>
+              <m:sty m:val="p"/>
+            </m:rPr>
+            <m:t>+</m:t>
+          </m:r>
+          <m:sSub>
+            <m:e>
+              <m:r>
+                <m:t>β</m:t>
+              </m:r>
+            </m:e>
+            <m:sub>
+              <m:r>
+                <m:t>1</m:t>
+              </m:r>
+            </m:sub>
+          </m:sSub>
+          <m:r>
+            <m:t>x</m:t>
+          </m:r>
+        </m:oMath>
+      </m:oMathPara>
+    </w:p>
     <w:bookmarkEnd w:id="32"/>
+    <w:bookmarkStart w:id="36" w:name="insert-an-image"/>
+    <w:p>
+      <w:pPr>
+        <w:pStyle w:val="Heading2"/>
+      </w:pPr>
+      <w:r>
+        <w:t xml:space="preserve">Insert an Image</w:t>
+      </w:r>
+    </w:p>
+    <w:p>
+      <w:pPr>
+        <w:pStyle w:val="CaptionedFigure"/>
+      </w:pPr>
+      <w:r>
+        <w:drawing>
+          <wp:inline>
+            <wp:extent cx="1776138" cy="1733051"/>
+            <wp:effectExtent b="0" l="0" r="0" t="0"/>
+            <wp:docPr descr="sunstar" title="" id="34" name="Picture"/>
+            <a:graphic>
+              <a:graphicData uri="http://schemas.openxmlformats.org/drawingml/2006/picture">
+                <pic:pic>
+                  <pic:nvPicPr>
+                    <pic:cNvPr descr="sunstar.png" id="35" name="Picture"/>
+                    <pic:cNvPicPr>
+                      <a:picLocks noChangeArrowheads="1" noChangeAspect="1"/>
+                    </pic:cNvPicPr>
+                  </pic:nvPicPr>
+                  <pic:blipFill>
+                    <a:blip r:embed="rId33"/>
+                    <a:stretch>
+                      <a:fillRect/>
+                    </a:stretch>
+                  </pic:blipFill>
+                  <pic:spPr bwMode="auto">
+                    <a:xfrm>
+                      <a:off x="0" y="0"/>
+                      <a:ext cx="1776138" cy="1733051"/>
+                    </a:xfrm>
+                    <a:prstGeom prst="rect">
+                      <a:avLst/>
+                    </a:prstGeom>
+                    <a:noFill/>
+                    <a:ln w="9525">
+                      <a:noFill/>
+                      <a:headEnd/>
+                      <a:tailEnd/>
+                    </a:ln>
+                  </pic:spPr>
+                </pic:pic>
+              </a:graphicData>
+            </a:graphic>
+          </wp:inline>
+        </w:drawing>
+      </w:r>
+    </w:p>
+    <w:p>
+      <w:pPr>
+        <w:pStyle w:val="ImageCaption"/>
+      </w:pPr>
+      <w:r>
+        <w:t xml:space="preserve">sunstar</w:t>
+      </w:r>
+    </w:p>
+    <w:bookmarkEnd w:id="36"/>
+    <w:bookmarkStart w:id="43" w:name="insert-an-animated-gif-and-video"/>
+    <w:p>
+      <w:pPr>
+        <w:pStyle w:val="Heading2"/>
+      </w:pPr>
+      <w:r>
+        <w:t xml:space="preserve">Insert an Animated Gif and Video</w:t>
+      </w:r>
+    </w:p>
+    <w:p>
+      <w:pPr>
+        <w:pStyle w:val="CaptionedFigure"/>
+      </w:pPr>
+      <w:r>
+        <w:drawing>
+          <wp:inline>
+            <wp:extent cx="3810000" cy="2540000"/>
+            <wp:effectExtent b="0" l="0" r="0" t="0"/>
+            <wp:docPr descr="sunstar" title="" id="38" name="Picture"/>
+            <a:graphic>
+              <a:graphicData uri="http://schemas.openxmlformats.org/drawingml/2006/picture">
+                <pic:pic>
+                  <pic:nvPicPr>
+                    <pic:cNvPr descr="sunstar.mp4" id="39" name="Picture"/>
+                    <pic:cNvPicPr>
+                      <a:picLocks noChangeArrowheads="1" noChangeAspect="1"/>
+                    </pic:cNvPicPr>
+                  </pic:nvPicPr>
+                  <pic:blipFill>
+                    <a:blip r:embed="rId37"/>
+                    <a:stretch>
+                      <a:fillRect/>
+                    </a:stretch>
+                  </pic:blipFill>
+                  <pic:spPr bwMode="auto">
+                    <a:xfrm>
+                      <a:off x="0" y="0"/>
+                      <a:ext cx="3810000" cy="2540000"/>
+                    </a:xfrm>
+                    <a:prstGeom prst="rect">
+                      <a:avLst/>
+                    </a:prstGeom>
+                    <a:noFill/>
+                    <a:ln w="9525">
+                      <a:noFill/>
+                      <a:headEnd/>
+                      <a:tailEnd/>
+                    </a:ln>
+                  </pic:spPr>
+                </pic:pic>
+              </a:graphicData>
+            </a:graphic>
+          </wp:inline>
+        </w:drawing>
+      </w:r>
+    </w:p>
+    <w:p>
+      <w:pPr>
+        <w:pStyle w:val="ImageCaption"/>
+      </w:pPr>
+      <w:r>
+        <w:t xml:space="preserve">sunstar</w:t>
+      </w:r>
+    </w:p>
+    <w:p>
+      <w:pPr>
+        <w:pStyle w:val="CaptionedFigure"/>
+      </w:pPr>
+      <w:r>
+        <w:drawing>
+          <wp:inline>
+            <wp:extent cx="3810000" cy="3810000"/>
+            <wp:effectExtent b="0" l="0" r="0" t="0"/>
+            <wp:docPr descr="sunstar" title="" id="41" name="Picture"/>
+            <a:graphic>
+              <a:graphicData uri="http://schemas.openxmlformats.org/drawingml/2006/picture">
+                <pic:pic>
+                  <pic:nvPicPr>
+                    <pic:cNvPr descr="sunstar.gif" id="42" name="Picture"/>
+                    <pic:cNvPicPr>
+                      <a:picLocks noChangeArrowheads="1" noChangeAspect="1"/>
+                    </pic:cNvPicPr>
+                  </pic:nvPicPr>
+                  <pic:blipFill>
+                    <a:blip r:embed="rId40"/>
+                    <a:stretch>
+                      <a:fillRect/>
+                    </a:stretch>
+                  </pic:blipFill>
+                  <pic:spPr bwMode="auto">
+                    <a:xfrm>
+                      <a:off x="0" y="0"/>
+                      <a:ext cx="3810000" cy="3810000"/>
+                    </a:xfrm>
+                    <a:prstGeom prst="rect">
+                      <a:avLst/>
+                    </a:prstGeom>
+                    <a:noFill/>
+                    <a:ln w="9525">
+                      <a:noFill/>
+                      <a:headEnd/>
+                      <a:tailEnd/>
+                    </a:ln>
+                  </pic:spPr>
+                </pic:pic>
+              </a:graphicData>
+            </a:graphic>
+          </wp:inline>
+        </w:drawing>
+      </w:r>
+    </w:p>
+    <w:p>
+      <w:pPr>
+        <w:pStyle w:val="ImageCaption"/>
+      </w:pPr>
+      <w:r>
+        <w:t xml:space="preserve">sunstar</w:t>
+      </w:r>
+    </w:p>
+    <w:bookmarkEnd w:id="43"/>
+    <w:bookmarkStart w:id="47" w:name="insert-text-with-some-footnotes"/>
+    <w:p>
+      <w:pPr>
+        <w:pStyle w:val="Heading2"/>
+      </w:pPr>
+      <w:r>
+        <w:t xml:space="preserve">Insert Text with Some Footnotes</w:t>
+      </w:r>
+    </w:p>
+    <w:p>
+      <w:pPr>
+        <w:pStyle w:val="FirstParagraph"/>
+      </w:pPr>
+      <w:r>
+        <w:t xml:space="preserve">Here is a footnote reference</w:t>
+      </w:r>
+      <w:r>
+        <w:t xml:space="preserve"> </w:t>
+      </w:r>
+      <w:r>
+        <w:rPr>
+          <w:rStyle w:val="FootnoteReference"/>
+        </w:rPr>
+        <w:footnoteReference w:id="44"/>
+      </w:r>
+      <w:r>
+        <w:t xml:space="preserve"> </w:t>
+      </w:r>
+      <w:r>
+        <w:t xml:space="preserve">and another</w:t>
+      </w:r>
+      <w:r>
+        <w:t xml:space="preserve"> </w:t>
+      </w:r>
+      <w:r>
+        <w:rPr>
+          <w:rStyle w:val="FootnoteReference"/>
+        </w:rPr>
+        <w:footnoteReference w:id="45"/>
+      </w:r>
+    </w:p>
+    <w:p>
+      <w:pPr>
+        <w:pStyle w:val="BodyText"/>
+      </w:pPr>
+      <w:r>
+        <w:t xml:space="preserve">Here is an inline footnote</w:t>
+      </w:r>
+      <w:r>
+        <w:t xml:space="preserve"> </w:t>
+      </w:r>
+      <w:r>
+        <w:rPr>
+          <w:rStyle w:val="FootnoteReference"/>
+        </w:rPr>
+        <w:footnoteReference w:id="46"/>
+      </w:r>
+    </w:p>
+    <w:bookmarkEnd w:id="47"/>
+    <w:bookmarkEnd w:id="48"/>
     <w:sectPr/>
   </w:body>
 </w:document>
@@ -1034,6 +1378,63 @@
     <w:p>
       <w:r>
         <w:separator/>
+      </w:r>
+    </w:p>
+  </w:footnote>
+  <w:footnote w:id="44">
+    <w:p>
+      <w:pPr>
+        <w:pStyle w:val="FootnoteText"/>
+      </w:pPr>
+      <w:r>
+        <w:rPr>
+          <w:rStyle w:val="FootnoteReference"/>
+        </w:rPr>
+        <w:footnoteRef/>
+      </w:r>
+      <w:r>
+        <w:t xml:space="preserve"> </w:t>
+      </w:r>
+      <w:r>
+        <w:t xml:space="preserve">Here is the footnote.</w:t>
+      </w:r>
+    </w:p>
+  </w:footnote>
+  <w:footnote w:id="45">
+    <w:p>
+      <w:pPr>
+        <w:pStyle w:val="FootnoteText"/>
+      </w:pPr>
+      <w:r>
+        <w:rPr>
+          <w:rStyle w:val="FootnoteReference"/>
+        </w:rPr>
+        <w:footnoteRef/>
+      </w:r>
+      <w:r>
+        <w:t xml:space="preserve"> </w:t>
+      </w:r>
+      <w:r>
+        <w:t xml:space="preserve">Here is one with multiple blocks.</w:t>
+      </w:r>
+    </w:p>
+  </w:footnote>
+  <w:footnote w:id="46">
+    <w:p>
+      <w:pPr>
+        <w:pStyle w:val="FootnoteText"/>
+      </w:pPr>
+      <w:r>
+        <w:rPr>
+          <w:rStyle w:val="FootnoteReference"/>
+        </w:rPr>
+        <w:footnoteRef/>
+      </w:r>
+      <w:r>
+        <w:t xml:space="preserve"> </w:t>
+      </w:r>
+      <w:r>
+        <w:t xml:space="preserve">Inline notes are easier to write, since you don’t have to pick an indentifier and move down to type the note.</w:t>
       </w:r>
     </w:p>
   </w:footnote>

</xml_diff>